<commit_message>
Chap 2 part 2
</commit_message>
<xml_diff>
--- a/Java.docx
+++ b/Java.docx
@@ -1188,6 +1188,27 @@
         <w:pStyle w:val="NoSpacing"/>
         <w:jc w:val="both"/>
       </w:pPr>
+      <w:r>
+        <w:t>L’opérateur de concaténation en Java est le symbole « + ».</w:t>
+      </w:r>
+    </w:p>
+    <w:p>
+      <w:pPr>
+        <w:pStyle w:val="NoSpacing"/>
+        <w:jc w:val="both"/>
+      </w:pPr>
+    </w:p>
+    <w:p>
+      <w:pPr>
+        <w:pStyle w:val="NoSpacing"/>
+        <w:jc w:val="both"/>
+      </w:pPr>
+    </w:p>
+    <w:p>
+      <w:pPr>
+        <w:pStyle w:val="NoSpacing"/>
+        <w:jc w:val="both"/>
+      </w:pPr>
     </w:p>
     <w:p>
       <w:pPr>
@@ -1292,8 +1313,233 @@
         <w:jc w:val="both"/>
       </w:pPr>
       <w:r>
-        <w:t>Texte…</w:t>
-      </w:r>
+        <w:t>Voir le cours online pour la procédure détaillée</w:t>
+      </w:r>
+      <w:r>
+        <w:t xml:space="preserve"> d’importation</w:t>
+      </w:r>
+      <w:r>
+        <w:t>.</w:t>
+      </w:r>
+    </w:p>
+    <w:p>
+      <w:pPr>
+        <w:pStyle w:val="NoSpacing"/>
+        <w:jc w:val="both"/>
+      </w:pPr>
+    </w:p>
+    <w:p>
+      <w:pPr>
+        <w:pStyle w:val="NoSpacing"/>
+        <w:jc w:val="both"/>
+      </w:pPr>
+    </w:p>
+    <w:p>
+      <w:pPr>
+        <w:pStyle w:val="NoSpacing"/>
+        <w:jc w:val="both"/>
+      </w:pPr>
+      <w:r>
+        <w:t xml:space="preserve">La Java doc est une écriture normée servant à donner aux autres développeurs des informations sur le code (rôle d’une variable, fonctionnement d’une fonction, etc…). Elle est normée afin d’être automatiquement extraite du code si besoin est. Les blocs de </w:t>
+      </w:r>
+      <w:proofErr w:type="spellStart"/>
+      <w:r>
+        <w:t>Javadoc</w:t>
+      </w:r>
+      <w:proofErr w:type="spellEnd"/>
+      <w:r>
+        <w:t xml:space="preserve"> commencent par « /** » et finissent par « */ ».</w:t>
+      </w:r>
+    </w:p>
+    <w:p>
+      <w:pPr>
+        <w:pStyle w:val="NoSpacing"/>
+        <w:jc w:val="both"/>
+      </w:pPr>
+    </w:p>
+    <w:p>
+      <w:pPr>
+        <w:pStyle w:val="NoSpacing"/>
+        <w:jc w:val="both"/>
+      </w:pPr>
+    </w:p>
+    <w:p>
+      <w:pPr>
+        <w:pStyle w:val="NoSpacing"/>
+        <w:jc w:val="both"/>
+      </w:pPr>
+      <w:r>
+        <w:t xml:space="preserve">Pour tester des programmes en Java on peut utiliser </w:t>
+      </w:r>
+      <w:proofErr w:type="spellStart"/>
+      <w:r>
+        <w:t>Junit</w:t>
+      </w:r>
+      <w:proofErr w:type="spellEnd"/>
+      <w:r>
+        <w:t>. Seulement, celui-ci n’est pas directement intégré et il faut donc importer les ce dont on a besoin, par exemple comme suit : « </w:t>
+      </w:r>
+      <w:r>
+        <w:t xml:space="preserve">import </w:t>
+      </w:r>
+      <w:proofErr w:type="spellStart"/>
+      <w:proofErr w:type="gramStart"/>
+      <w:r>
+        <w:t>org.junit.jupiter.api.Test</w:t>
+      </w:r>
+      <w:proofErr w:type="spellEnd"/>
+      <w:proofErr w:type="gramEnd"/>
+      <w:r>
+        <w:t>;</w:t>
+      </w:r>
+      <w:r>
+        <w:t> » ou encore « </w:t>
+      </w:r>
+      <w:proofErr w:type="spellStart"/>
+      <w:r>
+        <w:t>org.junit.jupiter.api.AfterEach</w:t>
+      </w:r>
+      <w:proofErr w:type="spellEnd"/>
+      <w:r>
+        <w:t> ».</w:t>
+      </w:r>
+    </w:p>
+    <w:p>
+      <w:pPr>
+        <w:pStyle w:val="NoSpacing"/>
+        <w:jc w:val="both"/>
+      </w:pPr>
+    </w:p>
+    <w:p>
+      <w:pPr>
+        <w:pStyle w:val="NoSpacing"/>
+        <w:jc w:val="both"/>
+      </w:pPr>
+      <w:r>
+        <w:t xml:space="preserve">Les fonctions tests </w:t>
+      </w:r>
+      <w:r>
+        <w:t xml:space="preserve">sont </w:t>
+      </w:r>
+      <w:r>
+        <w:t xml:space="preserve">nommées selon le format </w:t>
+      </w:r>
+      <w:proofErr w:type="spellStart"/>
+      <w:r>
+        <w:t>Given</w:t>
+      </w:r>
+      <w:proofErr w:type="spellEnd"/>
+      <w:r>
+        <w:t>/</w:t>
+      </w:r>
+      <w:proofErr w:type="spellStart"/>
+      <w:r>
+        <w:t>When</w:t>
+      </w:r>
+      <w:proofErr w:type="spellEnd"/>
+      <w:r>
+        <w:t>/</w:t>
+      </w:r>
+      <w:proofErr w:type="spellStart"/>
+      <w:r>
+        <w:t>Then</w:t>
+      </w:r>
+      <w:proofErr w:type="spellEnd"/>
+      <w:r>
+        <w:t xml:space="preserve"> qui divise le test en trois </w:t>
+      </w:r>
+      <w:r>
+        <w:t>parties :</w:t>
+      </w:r>
+    </w:p>
+    <w:p>
+      <w:pPr>
+        <w:pStyle w:val="NoSpacing"/>
+        <w:numPr>
+          <w:ilvl w:val="0"/>
+          <w:numId w:val="5"/>
+        </w:numPr>
+        <w:jc w:val="both"/>
+      </w:pPr>
+      <w:proofErr w:type="spellStart"/>
+      <w:r>
+        <w:t>Given</w:t>
+      </w:r>
+      <w:proofErr w:type="spellEnd"/>
+      <w:r>
+        <w:tab/>
+        <w:t>:</w:t>
+      </w:r>
+      <w:r>
+        <w:tab/>
+        <w:t>Quels sont les paramètres de fonctions utilisés ?</w:t>
+      </w:r>
+    </w:p>
+    <w:p>
+      <w:pPr>
+        <w:pStyle w:val="NoSpacing"/>
+        <w:numPr>
+          <w:ilvl w:val="0"/>
+          <w:numId w:val="5"/>
+        </w:numPr>
+        <w:jc w:val="both"/>
+      </w:pPr>
+      <w:proofErr w:type="spellStart"/>
+      <w:r>
+        <w:t>When</w:t>
+      </w:r>
+      <w:proofErr w:type="spellEnd"/>
+      <w:r>
+        <w:t> </w:t>
+      </w:r>
+      <w:r>
+        <w:tab/>
+        <w:t>:</w:t>
+      </w:r>
+      <w:r>
+        <w:tab/>
+        <w:t>Dans quel contexte ?</w:t>
+      </w:r>
+    </w:p>
+    <w:p>
+      <w:pPr>
+        <w:pStyle w:val="NoSpacing"/>
+        <w:numPr>
+          <w:ilvl w:val="0"/>
+          <w:numId w:val="5"/>
+        </w:numPr>
+        <w:jc w:val="both"/>
+      </w:pPr>
+      <w:proofErr w:type="spellStart"/>
+      <w:r>
+        <w:t>Then</w:t>
+      </w:r>
+      <w:proofErr w:type="spellEnd"/>
+      <w:r>
+        <w:t xml:space="preserve"> </w:t>
+      </w:r>
+      <w:r>
+        <w:tab/>
+      </w:r>
+      <w:r>
+        <w:t>:</w:t>
+      </w:r>
+      <w:r>
+        <w:tab/>
+        <w:t>Quel doit être le résultat ?</w:t>
+      </w:r>
+    </w:p>
+    <w:p>
+      <w:pPr>
+        <w:pStyle w:val="NoSpacing"/>
+        <w:jc w:val="both"/>
+      </w:pPr>
+    </w:p>
+    <w:p>
+      <w:pPr>
+        <w:pStyle w:val="NoSpacing"/>
+        <w:jc w:val="both"/>
+      </w:pPr>
       <w:bookmarkStart w:id="0" w:name="_GoBack"/>
       <w:bookmarkEnd w:id="0"/>
     </w:p>
@@ -1325,7 +1571,7 @@
         <w:rFonts w:ascii="Symbol" w:eastAsiaTheme="minorHAnsi" w:hAnsi="Symbol" w:cstheme="minorBidi" w:hint="default"/>
       </w:rPr>
     </w:lvl>
-    <w:lvl w:ilvl="1" w:tplc="040C0003" w:tentative="1">
+    <w:lvl w:ilvl="1" w:tplc="040C0003">
       <w:start w:val="1"/>
       <w:numFmt w:val="bullet"/>
       <w:lvlText w:val="o"/>
@@ -1512,6 +1758,95 @@
     </w:lvl>
   </w:abstractNum>
   <w:abstractNum w:abstractNumId="2" w15:restartNumberingAfterBreak="0">
+    <w:nsid w:val="1285328A"/>
+    <w:multiLevelType w:val="hybridMultilevel"/>
+    <w:tmpl w:val="32C2BE32"/>
+    <w:lvl w:ilvl="0" w:tplc="040C000F">
+      <w:start w:val="1"/>
+      <w:numFmt w:val="decimal"/>
+      <w:lvlText w:val="%1."/>
+      <w:lvlJc w:val="left"/>
+      <w:pPr>
+        <w:ind w:left="720" w:hanging="360"/>
+      </w:pPr>
+      <w:rPr>
+        <w:rFonts w:hint="default"/>
+      </w:rPr>
+    </w:lvl>
+    <w:lvl w:ilvl="1" w:tplc="040C0019" w:tentative="1">
+      <w:start w:val="1"/>
+      <w:numFmt w:val="lowerLetter"/>
+      <w:lvlText w:val="%2."/>
+      <w:lvlJc w:val="left"/>
+      <w:pPr>
+        <w:ind w:left="1440" w:hanging="360"/>
+      </w:pPr>
+    </w:lvl>
+    <w:lvl w:ilvl="2" w:tplc="040C001B" w:tentative="1">
+      <w:start w:val="1"/>
+      <w:numFmt w:val="lowerRoman"/>
+      <w:lvlText w:val="%3."/>
+      <w:lvlJc w:val="right"/>
+      <w:pPr>
+        <w:ind w:left="2160" w:hanging="180"/>
+      </w:pPr>
+    </w:lvl>
+    <w:lvl w:ilvl="3" w:tplc="040C000F" w:tentative="1">
+      <w:start w:val="1"/>
+      <w:numFmt w:val="decimal"/>
+      <w:lvlText w:val="%4."/>
+      <w:lvlJc w:val="left"/>
+      <w:pPr>
+        <w:ind w:left="2880" w:hanging="360"/>
+      </w:pPr>
+    </w:lvl>
+    <w:lvl w:ilvl="4" w:tplc="040C0019" w:tentative="1">
+      <w:start w:val="1"/>
+      <w:numFmt w:val="lowerLetter"/>
+      <w:lvlText w:val="%5."/>
+      <w:lvlJc w:val="left"/>
+      <w:pPr>
+        <w:ind w:left="3600" w:hanging="360"/>
+      </w:pPr>
+    </w:lvl>
+    <w:lvl w:ilvl="5" w:tplc="040C001B" w:tentative="1">
+      <w:start w:val="1"/>
+      <w:numFmt w:val="lowerRoman"/>
+      <w:lvlText w:val="%6."/>
+      <w:lvlJc w:val="right"/>
+      <w:pPr>
+        <w:ind w:left="4320" w:hanging="180"/>
+      </w:pPr>
+    </w:lvl>
+    <w:lvl w:ilvl="6" w:tplc="040C000F" w:tentative="1">
+      <w:start w:val="1"/>
+      <w:numFmt w:val="decimal"/>
+      <w:lvlText w:val="%7."/>
+      <w:lvlJc w:val="left"/>
+      <w:pPr>
+        <w:ind w:left="5040" w:hanging="360"/>
+      </w:pPr>
+    </w:lvl>
+    <w:lvl w:ilvl="7" w:tplc="040C0019" w:tentative="1">
+      <w:start w:val="1"/>
+      <w:numFmt w:val="lowerLetter"/>
+      <w:lvlText w:val="%8."/>
+      <w:lvlJc w:val="left"/>
+      <w:pPr>
+        <w:ind w:left="5760" w:hanging="360"/>
+      </w:pPr>
+    </w:lvl>
+    <w:lvl w:ilvl="8" w:tplc="040C001B" w:tentative="1">
+      <w:start w:val="1"/>
+      <w:numFmt w:val="lowerRoman"/>
+      <w:lvlText w:val="%9."/>
+      <w:lvlJc w:val="right"/>
+      <w:pPr>
+        <w:ind w:left="6480" w:hanging="180"/>
+      </w:pPr>
+    </w:lvl>
+  </w:abstractNum>
+  <w:abstractNum w:abstractNumId="3" w15:restartNumberingAfterBreak="0">
     <w:nsid w:val="623305D8"/>
     <w:multiLevelType w:val="hybridMultilevel"/>
     <w:tmpl w:val="25965612"/>
@@ -1600,7 +1935,7 @@
       </w:pPr>
     </w:lvl>
   </w:abstractNum>
-  <w:abstractNum w:abstractNumId="3" w15:restartNumberingAfterBreak="0">
+  <w:abstractNum w:abstractNumId="4" w15:restartNumberingAfterBreak="0">
     <w:nsid w:val="6680137A"/>
     <w:multiLevelType w:val="hybridMultilevel"/>
     <w:tmpl w:val="97307EAC"/>
@@ -1690,16 +2025,19 @@
     </w:lvl>
   </w:abstractNum>
   <w:num w:numId="1">
-    <w:abstractNumId w:val="3"/>
+    <w:abstractNumId w:val="4"/>
   </w:num>
   <w:num w:numId="2">
     <w:abstractNumId w:val="0"/>
   </w:num>
   <w:num w:numId="3">
-    <w:abstractNumId w:val="2"/>
+    <w:abstractNumId w:val="3"/>
   </w:num>
   <w:num w:numId="4">
     <w:abstractNumId w:val="1"/>
+  </w:num>
+  <w:num w:numId="5">
+    <w:abstractNumId w:val="2"/>
   </w:num>
 </w:numbering>
 </file>

</xml_diff>

<commit_message>
Chap 2 part 3
</commit_message>
<xml_diff>
--- a/Java.docx
+++ b/Java.docx
@@ -64,7 +64,7 @@
           <w:b/>
           <w:sz w:val="26"/>
           <w:szCs w:val="26"/>
-          <w:u w:val="single" w:color="538135" w:themeColor="accent6" w:themeShade="BF"/>
+          <w:u w:val="single" w:color="70AD47" w:themeColor="accent6"/>
         </w:rPr>
       </w:pPr>
       <w:r>
@@ -72,7 +72,7 @@
           <w:b/>
           <w:sz w:val="26"/>
           <w:szCs w:val="26"/>
-          <w:u w:val="single" w:color="538135" w:themeColor="accent6" w:themeShade="BF"/>
+          <w:u w:val="single" w:color="70AD47" w:themeColor="accent6"/>
         </w:rPr>
         <w:t>Découvrez l’univers Java</w:t>
       </w:r>
@@ -81,7 +81,7 @@
           <w:b/>
           <w:sz w:val="26"/>
           <w:szCs w:val="26"/>
-          <w:u w:val="single" w:color="538135" w:themeColor="accent6" w:themeShade="BF"/>
+          <w:u w:val="single" w:color="70AD47" w:themeColor="accent6"/>
         </w:rPr>
         <w:t> :</w:t>
       </w:r>
@@ -514,7 +514,7 @@
           <w:b/>
           <w:sz w:val="26"/>
           <w:szCs w:val="26"/>
-          <w:u w:val="single" w:color="538135" w:themeColor="accent6" w:themeShade="BF"/>
+          <w:u w:val="single" w:color="70AD47" w:themeColor="accent6"/>
         </w:rPr>
       </w:pPr>
       <w:r>
@@ -522,7 +522,7 @@
           <w:b/>
           <w:sz w:val="26"/>
           <w:szCs w:val="26"/>
-          <w:u w:val="single" w:color="538135" w:themeColor="accent6" w:themeShade="BF"/>
+          <w:u w:val="single" w:color="70AD47" w:themeColor="accent6"/>
         </w:rPr>
         <w:t>Démarrez avec Java</w:t>
       </w:r>
@@ -531,7 +531,7 @@
           <w:b/>
           <w:sz w:val="26"/>
           <w:szCs w:val="26"/>
-          <w:u w:val="single" w:color="538135" w:themeColor="accent6" w:themeShade="BF"/>
+          <w:u w:val="single" w:color="70AD47" w:themeColor="accent6"/>
         </w:rPr>
         <w:t> :</w:t>
       </w:r>
@@ -669,7 +669,7 @@
           <w:b/>
           <w:sz w:val="26"/>
           <w:szCs w:val="26"/>
-          <w:u w:val="single" w:color="538135" w:themeColor="accent6" w:themeShade="BF"/>
+          <w:u w:val="single" w:color="70AD47" w:themeColor="accent6"/>
         </w:rPr>
       </w:pPr>
       <w:r>
@@ -677,7 +677,7 @@
           <w:b/>
           <w:sz w:val="26"/>
           <w:szCs w:val="26"/>
-          <w:u w:val="single" w:color="538135" w:themeColor="accent6" w:themeShade="BF"/>
+          <w:u w:val="single" w:color="70AD47" w:themeColor="accent6"/>
         </w:rPr>
         <w:t>Démarrez avec un IDE :</w:t>
       </w:r>
@@ -1081,7 +1081,7 @@
           <w:b/>
           <w:sz w:val="26"/>
           <w:szCs w:val="26"/>
-          <w:u w:val="single" w:color="538135" w:themeColor="accent6" w:themeShade="BF"/>
+          <w:u w:val="single" w:color="70AD47" w:themeColor="accent6"/>
         </w:rPr>
       </w:pPr>
       <w:r>
@@ -1089,7 +1089,7 @@
           <w:b/>
           <w:sz w:val="26"/>
           <w:szCs w:val="26"/>
-          <w:u w:val="single" w:color="538135" w:themeColor="accent6" w:themeShade="BF"/>
+          <w:u w:val="single" w:color="70AD47" w:themeColor="accent6"/>
         </w:rPr>
         <w:t>Récupérez des valeurs et utilisez-les :</w:t>
       </w:r>
@@ -1272,14 +1272,14 @@
         <w:pStyle w:val="NoSpacing"/>
         <w:numPr>
           <w:ilvl w:val="0"/>
-          <w:numId w:val="1"/>
+          <w:numId w:val="6"/>
         </w:numPr>
         <w:jc w:val="both"/>
         <w:rPr>
           <w:b/>
           <w:sz w:val="26"/>
           <w:szCs w:val="26"/>
-          <w:u w:val="single"/>
+          <w:u w:val="single" w:color="70AD47" w:themeColor="accent6"/>
         </w:rPr>
       </w:pPr>
       <w:r>
@@ -1287,7 +1287,7 @@
           <w:b/>
           <w:sz w:val="26"/>
           <w:szCs w:val="26"/>
-          <w:u w:val="single"/>
+          <w:u w:val="single" w:color="70AD47" w:themeColor="accent6"/>
         </w:rPr>
         <w:t>Importez votre premier objet</w:t>
       </w:r>
@@ -1296,7 +1296,7 @@
           <w:b/>
           <w:sz w:val="26"/>
           <w:szCs w:val="26"/>
-          <w:u w:val="single"/>
+          <w:u w:val="single" w:color="70AD47" w:themeColor="accent6"/>
         </w:rPr>
         <w:t> :</w:t>
       </w:r>
@@ -1534,6 +1534,257 @@
         <w:pStyle w:val="NoSpacing"/>
         <w:jc w:val="both"/>
       </w:pPr>
+    </w:p>
+    <w:p>
+      <w:pPr>
+        <w:pStyle w:val="NoSpacing"/>
+        <w:jc w:val="both"/>
+      </w:pPr>
+      <w:r>
+        <w:t>Il n’est pas utile de tout tester, le but étant de trouver un compromis entre temps passés sur mes tests et temps passé sur les fonctionnalités.</w:t>
+      </w:r>
+    </w:p>
+    <w:p>
+      <w:pPr>
+        <w:pStyle w:val="NoSpacing"/>
+        <w:jc w:val="both"/>
+      </w:pPr>
+    </w:p>
+    <w:p>
+      <w:pPr>
+        <w:pStyle w:val="NoSpacing"/>
+        <w:jc w:val="both"/>
+      </w:pPr>
+    </w:p>
+    <w:p>
+      <w:pPr>
+        <w:pStyle w:val="NoSpacing"/>
+        <w:jc w:val="both"/>
+      </w:pPr>
+    </w:p>
+    <w:p>
+      <w:pPr>
+        <w:pStyle w:val="NoSpacing"/>
+        <w:numPr>
+          <w:ilvl w:val="0"/>
+          <w:numId w:val="6"/>
+        </w:numPr>
+        <w:jc w:val="both"/>
+        <w:rPr>
+          <w:b/>
+          <w:sz w:val="26"/>
+          <w:szCs w:val="26"/>
+          <w:u w:val="single" w:color="70AD47" w:themeColor="accent6"/>
+        </w:rPr>
+      </w:pPr>
+      <w:r>
+        <w:rPr>
+          <w:b/>
+          <w:sz w:val="26"/>
+          <w:szCs w:val="26"/>
+          <w:u w:val="single" w:color="70AD47" w:themeColor="accent6"/>
+        </w:rPr>
+        <w:t>Ajoutez de la logique à votre programme avec des conditions :</w:t>
+      </w:r>
+    </w:p>
+    <w:p>
+      <w:pPr>
+        <w:pStyle w:val="NoSpacing"/>
+        <w:jc w:val="both"/>
+      </w:pPr>
+    </w:p>
+    <w:p>
+      <w:pPr>
+        <w:pStyle w:val="NoSpacing"/>
+        <w:jc w:val="both"/>
+      </w:pPr>
+      <w:r>
+        <w:t xml:space="preserve">Lorsque que l’on </w:t>
+      </w:r>
+      <w:r>
+        <w:t>définit</w:t>
+      </w:r>
+      <w:r>
+        <w:t xml:space="preserve"> une condition Java va en réalité crée une variable de t</w:t>
+      </w:r>
+      <w:r>
+        <w:t xml:space="preserve">ype </w:t>
+      </w:r>
+      <w:proofErr w:type="spellStart"/>
+      <w:r>
+        <w:t>boolean</w:t>
+      </w:r>
+      <w:proofErr w:type="spellEnd"/>
+      <w:r>
+        <w:t xml:space="preserve"> et y assigné « </w:t>
+      </w:r>
+      <w:proofErr w:type="spellStart"/>
+      <w:r>
+        <w:t>true</w:t>
+      </w:r>
+      <w:proofErr w:type="spellEnd"/>
+      <w:r>
+        <w:t> » ou « false » selon le résultat de la condition. Dans le cas d’un « if », Java vérifie simplement si la variable crée vaut « </w:t>
+      </w:r>
+      <w:proofErr w:type="spellStart"/>
+      <w:r>
+        <w:t>true</w:t>
+      </w:r>
+      <w:proofErr w:type="spellEnd"/>
+      <w:r>
+        <w:t> » ou « false » ce qui permet par exemple d’écrire le bloc « if (</w:t>
+      </w:r>
+      <w:proofErr w:type="spellStart"/>
+      <w:r>
+        <w:t>true</w:t>
+      </w:r>
+      <w:proofErr w:type="spellEnd"/>
+      <w:r>
+        <w:t xml:space="preserve">) </w:t>
+      </w:r>
+      <w:proofErr w:type="gramStart"/>
+      <w:r>
+        <w:t>{ code</w:t>
+      </w:r>
+      <w:proofErr w:type="gramEnd"/>
+      <w:r>
+        <w:t xml:space="preserve"> à exécuter ; } » dans lequel nous rentrerons systématiquement.</w:t>
+      </w:r>
+    </w:p>
+    <w:p>
+      <w:pPr>
+        <w:pStyle w:val="NoSpacing"/>
+        <w:jc w:val="both"/>
+      </w:pPr>
+    </w:p>
+    <w:p>
+      <w:pPr>
+        <w:pStyle w:val="NoSpacing"/>
+        <w:jc w:val="both"/>
+      </w:pPr>
+    </w:p>
+    <w:p>
+      <w:pPr>
+        <w:pStyle w:val="NoSpacing"/>
+        <w:jc w:val="both"/>
+      </w:pPr>
+    </w:p>
+    <w:p>
+      <w:pPr>
+        <w:pStyle w:val="NoSpacing"/>
+        <w:numPr>
+          <w:ilvl w:val="0"/>
+          <w:numId w:val="6"/>
+        </w:numPr>
+        <w:jc w:val="both"/>
+        <w:rPr>
+          <w:b/>
+          <w:sz w:val="26"/>
+          <w:szCs w:val="26"/>
+          <w:u w:val="single" w:color="70AD47" w:themeColor="accent6"/>
+        </w:rPr>
+      </w:pPr>
+      <w:r>
+        <w:rPr>
+          <w:b/>
+          <w:sz w:val="26"/>
+          <w:szCs w:val="26"/>
+          <w:u w:val="single" w:color="70AD47" w:themeColor="accent6"/>
+        </w:rPr>
+        <w:t>Structurez votre code avec des fonctions et du TDD :</w:t>
+      </w:r>
+    </w:p>
+    <w:p>
+      <w:pPr>
+        <w:pStyle w:val="NoSpacing"/>
+        <w:jc w:val="both"/>
+      </w:pPr>
+    </w:p>
+    <w:p>
+      <w:pPr>
+        <w:pStyle w:val="NoSpacing"/>
+        <w:jc w:val="both"/>
+      </w:pPr>
+      <w:r>
+        <w:t xml:space="preserve">Le TDD pour Test </w:t>
+      </w:r>
+      <w:proofErr w:type="spellStart"/>
+      <w:r>
+        <w:t>Driven</w:t>
+      </w:r>
+      <w:proofErr w:type="spellEnd"/>
+      <w:r>
+        <w:t xml:space="preserve"> </w:t>
+      </w:r>
+      <w:proofErr w:type="spellStart"/>
+      <w:r>
+        <w:t>Development</w:t>
+      </w:r>
+      <w:proofErr w:type="spellEnd"/>
+      <w:r>
+        <w:t xml:space="preserve"> est une méthode de développement qui consiste à penser aux tests d’une fonction avant de la coder. Ainsi on s’assure, en théorie, de couvrir tous les cas de figures possibles :</w:t>
+      </w:r>
+    </w:p>
+    <w:p>
+      <w:pPr>
+        <w:pStyle w:val="NoSpacing"/>
+        <w:numPr>
+          <w:ilvl w:val="0"/>
+          <w:numId w:val="7"/>
+        </w:numPr>
+        <w:jc w:val="both"/>
+      </w:pPr>
+      <w:r>
+        <w:t>Rédiger les tests</w:t>
+      </w:r>
+    </w:p>
+    <w:p>
+      <w:pPr>
+        <w:pStyle w:val="NoSpacing"/>
+        <w:numPr>
+          <w:ilvl w:val="0"/>
+          <w:numId w:val="7"/>
+        </w:numPr>
+        <w:jc w:val="both"/>
+      </w:pPr>
+      <w:r>
+        <w:t>Exécuter les tests</w:t>
+      </w:r>
+    </w:p>
+    <w:p>
+      <w:pPr>
+        <w:pStyle w:val="NoSpacing"/>
+        <w:numPr>
+          <w:ilvl w:val="0"/>
+          <w:numId w:val="7"/>
+        </w:numPr>
+        <w:jc w:val="both"/>
+      </w:pPr>
+      <w:r>
+        <w:t>Ecrire le code de la fonction</w:t>
+      </w:r>
+    </w:p>
+    <w:p>
+      <w:pPr>
+        <w:pStyle w:val="NoSpacing"/>
+        <w:numPr>
+          <w:ilvl w:val="0"/>
+          <w:numId w:val="7"/>
+        </w:numPr>
+        <w:jc w:val="both"/>
+      </w:pPr>
+      <w:r>
+        <w:t>Exécuter à nouveau les tests</w:t>
+      </w:r>
+    </w:p>
+    <w:p>
+      <w:pPr>
+        <w:pStyle w:val="NoSpacing"/>
+        <w:jc w:val="both"/>
+      </w:pPr>
+      <w:r>
+        <w:t>On exécute une première fois le test pour être sûr que celui-ci échoue. S’il passe c’est qu’il ne test finalement rien et il sera impossible de savoir, une fois la fonction codée, s’il est pertinent.</w:t>
+      </w:r>
     </w:p>
     <w:p>
       <w:pPr>
@@ -1556,6 +1807,95 @@
 <file path=word/numbering.xml><?xml version="1.0" encoding="utf-8"?>
 <w:numbering xmlns:wpc="http://schemas.microsoft.com/office/word/2010/wordprocessingCanvas" xmlns:cx="http://schemas.microsoft.com/office/drawing/2014/chartex" xmlns:cx1="http://schemas.microsoft.com/office/drawing/2015/9/8/chartex" xmlns:mc="http://schemas.openxmlformats.org/markup-compatibility/2006" xmlns:o="urn:schemas-microsoft-com:office:office" xmlns:r="http://schemas.openxmlformats.org/officeDocument/2006/relationships" xmlns:m="http://schemas.openxmlformats.org/officeDocument/2006/math" xmlns:v="urn:schemas-microsoft-com:vml" xmlns:wp14="http://schemas.microsoft.com/office/word/2010/wordprocessingDrawing" xmlns:wp="http://schemas.openxmlformats.org/drawingml/2006/wordprocessingDrawing" xmlns:w10="urn:schemas-microsoft-com:office:word" xmlns:w="http://schemas.openxmlformats.org/wordprocessingml/2006/main" xmlns:w14="http://schemas.microsoft.com/office/word/2010/wordml" xmlns:w15="http://schemas.microsoft.com/office/word/2012/wordml" xmlns:w16se="http://schemas.microsoft.com/office/word/2015/wordml/symex" xmlns:wpg="http://schemas.microsoft.com/office/word/2010/wordprocessingGroup" xmlns:wpi="http://schemas.microsoft.com/office/word/2010/wordprocessingInk" xmlns:wne="http://schemas.microsoft.com/office/word/2006/wordml" xmlns:wps="http://schemas.microsoft.com/office/word/2010/wordprocessingShape" mc:Ignorable="w14 w15 w16se wp14">
   <w:abstractNum w:abstractNumId="0" w15:restartNumberingAfterBreak="0">
+    <w:nsid w:val="0E8067DB"/>
+    <w:multiLevelType w:val="hybridMultilevel"/>
+    <w:tmpl w:val="5C3831DC"/>
+    <w:lvl w:ilvl="0" w:tplc="8626C746">
+      <w:start w:val="1"/>
+      <w:numFmt w:val="upperRoman"/>
+      <w:lvlText w:val="%1."/>
+      <w:lvlJc w:val="left"/>
+      <w:pPr>
+        <w:ind w:left="1428" w:hanging="720"/>
+      </w:pPr>
+      <w:rPr>
+        <w:rFonts w:hint="default"/>
+      </w:rPr>
+    </w:lvl>
+    <w:lvl w:ilvl="1" w:tplc="040C0019" w:tentative="1">
+      <w:start w:val="1"/>
+      <w:numFmt w:val="lowerLetter"/>
+      <w:lvlText w:val="%2."/>
+      <w:lvlJc w:val="left"/>
+      <w:pPr>
+        <w:ind w:left="1788" w:hanging="360"/>
+      </w:pPr>
+    </w:lvl>
+    <w:lvl w:ilvl="2" w:tplc="040C001B" w:tentative="1">
+      <w:start w:val="1"/>
+      <w:numFmt w:val="lowerRoman"/>
+      <w:lvlText w:val="%3."/>
+      <w:lvlJc w:val="right"/>
+      <w:pPr>
+        <w:ind w:left="2508" w:hanging="180"/>
+      </w:pPr>
+    </w:lvl>
+    <w:lvl w:ilvl="3" w:tplc="040C000F" w:tentative="1">
+      <w:start w:val="1"/>
+      <w:numFmt w:val="decimal"/>
+      <w:lvlText w:val="%4."/>
+      <w:lvlJc w:val="left"/>
+      <w:pPr>
+        <w:ind w:left="3228" w:hanging="360"/>
+      </w:pPr>
+    </w:lvl>
+    <w:lvl w:ilvl="4" w:tplc="040C0019" w:tentative="1">
+      <w:start w:val="1"/>
+      <w:numFmt w:val="lowerLetter"/>
+      <w:lvlText w:val="%5."/>
+      <w:lvlJc w:val="left"/>
+      <w:pPr>
+        <w:ind w:left="3948" w:hanging="360"/>
+      </w:pPr>
+    </w:lvl>
+    <w:lvl w:ilvl="5" w:tplc="040C001B" w:tentative="1">
+      <w:start w:val="1"/>
+      <w:numFmt w:val="lowerRoman"/>
+      <w:lvlText w:val="%6."/>
+      <w:lvlJc w:val="right"/>
+      <w:pPr>
+        <w:ind w:left="4668" w:hanging="180"/>
+      </w:pPr>
+    </w:lvl>
+    <w:lvl w:ilvl="6" w:tplc="040C000F" w:tentative="1">
+      <w:start w:val="1"/>
+      <w:numFmt w:val="decimal"/>
+      <w:lvlText w:val="%7."/>
+      <w:lvlJc w:val="left"/>
+      <w:pPr>
+        <w:ind w:left="5388" w:hanging="360"/>
+      </w:pPr>
+    </w:lvl>
+    <w:lvl w:ilvl="7" w:tplc="040C0019" w:tentative="1">
+      <w:start w:val="1"/>
+      <w:numFmt w:val="lowerLetter"/>
+      <w:lvlText w:val="%8."/>
+      <w:lvlJc w:val="left"/>
+      <w:pPr>
+        <w:ind w:left="6108" w:hanging="360"/>
+      </w:pPr>
+    </w:lvl>
+    <w:lvl w:ilvl="8" w:tplc="040C001B" w:tentative="1">
+      <w:start w:val="1"/>
+      <w:numFmt w:val="lowerRoman"/>
+      <w:lvlText w:val="%9."/>
+      <w:lvlJc w:val="right"/>
+      <w:pPr>
+        <w:ind w:left="6828" w:hanging="180"/>
+      </w:pPr>
+    </w:lvl>
+  </w:abstractNum>
+  <w:abstractNum w:abstractNumId="1" w15:restartNumberingAfterBreak="0">
     <w:nsid w:val="10774C6A"/>
     <w:multiLevelType w:val="hybridMultilevel"/>
     <w:tmpl w:val="74A07D74"/>
@@ -1668,7 +2008,7 @@
       </w:rPr>
     </w:lvl>
   </w:abstractNum>
-  <w:abstractNum w:abstractNumId="1" w15:restartNumberingAfterBreak="0">
+  <w:abstractNum w:abstractNumId="2" w15:restartNumberingAfterBreak="0">
     <w:nsid w:val="12771836"/>
     <w:multiLevelType w:val="hybridMultilevel"/>
     <w:tmpl w:val="F04E7012"/>
@@ -1757,7 +2097,7 @@
       </w:pPr>
     </w:lvl>
   </w:abstractNum>
-  <w:abstractNum w:abstractNumId="2" w15:restartNumberingAfterBreak="0">
+  <w:abstractNum w:abstractNumId="3" w15:restartNumberingAfterBreak="0">
     <w:nsid w:val="1285328A"/>
     <w:multiLevelType w:val="hybridMultilevel"/>
     <w:tmpl w:val="32C2BE32"/>
@@ -1846,7 +2186,96 @@
       </w:pPr>
     </w:lvl>
   </w:abstractNum>
-  <w:abstractNum w:abstractNumId="3" w15:restartNumberingAfterBreak="0">
+  <w:abstractNum w:abstractNumId="4" w15:restartNumberingAfterBreak="0">
+    <w:nsid w:val="4C9B27D2"/>
+    <w:multiLevelType w:val="hybridMultilevel"/>
+    <w:tmpl w:val="22740652"/>
+    <w:lvl w:ilvl="0" w:tplc="040C000F">
+      <w:start w:val="1"/>
+      <w:numFmt w:val="decimal"/>
+      <w:lvlText w:val="%1."/>
+      <w:lvlJc w:val="left"/>
+      <w:pPr>
+        <w:ind w:left="720" w:hanging="360"/>
+      </w:pPr>
+      <w:rPr>
+        <w:rFonts w:hint="default"/>
+      </w:rPr>
+    </w:lvl>
+    <w:lvl w:ilvl="1" w:tplc="040C0019" w:tentative="1">
+      <w:start w:val="1"/>
+      <w:numFmt w:val="lowerLetter"/>
+      <w:lvlText w:val="%2."/>
+      <w:lvlJc w:val="left"/>
+      <w:pPr>
+        <w:ind w:left="1440" w:hanging="360"/>
+      </w:pPr>
+    </w:lvl>
+    <w:lvl w:ilvl="2" w:tplc="040C001B" w:tentative="1">
+      <w:start w:val="1"/>
+      <w:numFmt w:val="lowerRoman"/>
+      <w:lvlText w:val="%3."/>
+      <w:lvlJc w:val="right"/>
+      <w:pPr>
+        <w:ind w:left="2160" w:hanging="180"/>
+      </w:pPr>
+    </w:lvl>
+    <w:lvl w:ilvl="3" w:tplc="040C000F" w:tentative="1">
+      <w:start w:val="1"/>
+      <w:numFmt w:val="decimal"/>
+      <w:lvlText w:val="%4."/>
+      <w:lvlJc w:val="left"/>
+      <w:pPr>
+        <w:ind w:left="2880" w:hanging="360"/>
+      </w:pPr>
+    </w:lvl>
+    <w:lvl w:ilvl="4" w:tplc="040C0019" w:tentative="1">
+      <w:start w:val="1"/>
+      <w:numFmt w:val="lowerLetter"/>
+      <w:lvlText w:val="%5."/>
+      <w:lvlJc w:val="left"/>
+      <w:pPr>
+        <w:ind w:left="3600" w:hanging="360"/>
+      </w:pPr>
+    </w:lvl>
+    <w:lvl w:ilvl="5" w:tplc="040C001B" w:tentative="1">
+      <w:start w:val="1"/>
+      <w:numFmt w:val="lowerRoman"/>
+      <w:lvlText w:val="%6."/>
+      <w:lvlJc w:val="right"/>
+      <w:pPr>
+        <w:ind w:left="4320" w:hanging="180"/>
+      </w:pPr>
+    </w:lvl>
+    <w:lvl w:ilvl="6" w:tplc="040C000F" w:tentative="1">
+      <w:start w:val="1"/>
+      <w:numFmt w:val="decimal"/>
+      <w:lvlText w:val="%7."/>
+      <w:lvlJc w:val="left"/>
+      <w:pPr>
+        <w:ind w:left="5040" w:hanging="360"/>
+      </w:pPr>
+    </w:lvl>
+    <w:lvl w:ilvl="7" w:tplc="040C0019" w:tentative="1">
+      <w:start w:val="1"/>
+      <w:numFmt w:val="lowerLetter"/>
+      <w:lvlText w:val="%8."/>
+      <w:lvlJc w:val="left"/>
+      <w:pPr>
+        <w:ind w:left="5760" w:hanging="360"/>
+      </w:pPr>
+    </w:lvl>
+    <w:lvl w:ilvl="8" w:tplc="040C001B" w:tentative="1">
+      <w:start w:val="1"/>
+      <w:numFmt w:val="lowerRoman"/>
+      <w:lvlText w:val="%9."/>
+      <w:lvlJc w:val="right"/>
+      <w:pPr>
+        <w:ind w:left="6480" w:hanging="180"/>
+      </w:pPr>
+    </w:lvl>
+  </w:abstractNum>
+  <w:abstractNum w:abstractNumId="5" w15:restartNumberingAfterBreak="0">
     <w:nsid w:val="623305D8"/>
     <w:multiLevelType w:val="hybridMultilevel"/>
     <w:tmpl w:val="25965612"/>
@@ -1935,7 +2364,7 @@
       </w:pPr>
     </w:lvl>
   </w:abstractNum>
-  <w:abstractNum w:abstractNumId="4" w15:restartNumberingAfterBreak="0">
+  <w:abstractNum w:abstractNumId="6" w15:restartNumberingAfterBreak="0">
     <w:nsid w:val="6680137A"/>
     <w:multiLevelType w:val="hybridMultilevel"/>
     <w:tmpl w:val="97307EAC"/>
@@ -2025,19 +2454,25 @@
     </w:lvl>
   </w:abstractNum>
   <w:num w:numId="1">
-    <w:abstractNumId w:val="4"/>
+    <w:abstractNumId w:val="6"/>
   </w:num>
   <w:num w:numId="2">
+    <w:abstractNumId w:val="1"/>
+  </w:num>
+  <w:num w:numId="3">
+    <w:abstractNumId w:val="5"/>
+  </w:num>
+  <w:num w:numId="4">
+    <w:abstractNumId w:val="2"/>
+  </w:num>
+  <w:num w:numId="5">
+    <w:abstractNumId w:val="3"/>
+  </w:num>
+  <w:num w:numId="6">
     <w:abstractNumId w:val="0"/>
   </w:num>
-  <w:num w:numId="3">
-    <w:abstractNumId w:val="3"/>
-  </w:num>
-  <w:num w:numId="4">
-    <w:abstractNumId w:val="1"/>
-  </w:num>
-  <w:num w:numId="5">
-    <w:abstractNumId w:val="2"/>
+  <w:num w:numId="7">
+    <w:abstractNumId w:val="4"/>
   </w:num>
 </w:numbering>
 </file>

</xml_diff>